<commit_message>
Fix navbar auth crash and guard Supabase browser client
</commit_message>
<xml_diff>
--- a/Outline.docx
+++ b/Outline.docx
@@ -16,6 +16,18 @@
           <w14:ligatures w14:val="none"/>
         </w:rPr>
       </w:pPr>
+      <w:r>
+        <w:rPr>
+          <w:rFonts w:ascii="Times New Roman" w:eastAsia="Times New Roman" w:hAnsi="Times New Roman" w:cs="Times New Roman"/>
+          <w:b/>
+          <w:bCs/>
+          <w:kern w:val="36"/>
+          <w:sz w:val="48"/>
+          <w:szCs w:val="48"/>
+          <w14:ligatures w14:val="none"/>
+        </w:rPr>
+        <w:t xml:space="preserve"> </w:t>
+      </w:r>
       <w:proofErr w:type="spellStart"/>
       <w:r>
         <w:rPr>
@@ -3609,7 +3621,7 @@
           <w14:ligatures w14:val="none"/>
         </w:rPr>
         <w:drawing>
-          <wp:inline distT="0" distB="0" distL="0" distR="0" wp14:anchorId="3D8BE7C0" wp14:editId="657A18C2">
+          <wp:inline distT="0" distB="0" distL="0" distR="0" wp14:anchorId="3D8BE7C0" wp14:editId="4F83DB9B">
             <wp:extent cx="3167113" cy="1819398"/>
             <wp:effectExtent l="0" t="0" r="0" b="0"/>
             <wp:docPr id="281526746" name="Picture 4" descr="A screen shot of a graph&#10;&#10;AI-generated content may be incorrect."/>
@@ -4347,7 +4359,7 @@
           <w14:ligatures w14:val="none"/>
         </w:rPr>
         <w:drawing>
-          <wp:inline distT="0" distB="0" distL="0" distR="0" wp14:anchorId="5C58EC2F" wp14:editId="53119B27">
+          <wp:inline distT="0" distB="0" distL="0" distR="0" wp14:anchorId="5C58EC2F" wp14:editId="5FEE2EBC">
             <wp:extent cx="5943600" cy="4055110"/>
             <wp:effectExtent l="0" t="0" r="0" b="0"/>
             <wp:docPr id="974781239" name="Picture 9" descr="A screenshot of a computer&#10;&#10;AI-generated content may be incorrect."/>

</xml_diff>